<commit_message>
state pattern update v1.1
</commit_message>
<xml_diff>
--- a/DesignPattern/DesignPatternDoc/StatePattern.docx
+++ b/DesignPattern/DesignPatternDoc/StatePattern.docx
@@ -1147,6 +1147,7 @@
         </w:rPr>
         <w:t>(</w:t>
       </w:r>
+      <w:proofErr w:type="spellStart"/>
       <w:proofErr w:type="gramEnd"/>
       <w:r>
         <w:rPr>
@@ -1157,6 +1158,7 @@
         </w:rPr>
         <w:t>MusicPlayerState</w:t>
       </w:r>
+      <w:proofErr w:type="spellEnd"/>
       <w:r>
         <w:rPr>
           <w:rFonts w:ascii="Consolas" w:hAnsi="Consolas" w:cs="Consolas"/>
@@ -1280,6 +1282,7 @@
         </w:rPr>
         <w:tab/>
       </w:r>
+      <w:proofErr w:type="spellStart"/>
       <w:r>
         <w:rPr>
           <w:rFonts w:ascii="Consolas" w:hAnsi="Consolas" w:cs="Consolas"/>
@@ -1289,6 +1292,7 @@
         </w:rPr>
         <w:t>MusicPlayerState</w:t>
       </w:r>
+      <w:proofErr w:type="spellEnd"/>
       <w:r>
         <w:rPr>
           <w:rFonts w:ascii="Consolas" w:hAnsi="Consolas" w:cs="Consolas"/>
@@ -1637,6 +1641,7 @@
         </w:rPr>
         <w:t>Play(</w:t>
       </w:r>
+      <w:proofErr w:type="spellStart"/>
       <w:proofErr w:type="gramEnd"/>
       <w:r>
         <w:rPr>
@@ -1647,6 +1652,7 @@
         </w:rPr>
         <w:t>MusicPlayer</w:t>
       </w:r>
+      <w:proofErr w:type="spellEnd"/>
       <w:r>
         <w:rPr>
           <w:rFonts w:ascii="Consolas" w:hAnsi="Consolas" w:cs="Consolas"/>
@@ -1672,7 +1678,16 @@
           <w:sz w:val="19"/>
           <w:szCs w:val="19"/>
         </w:rPr>
-        <w:t>);</w:t>
+        <w:t>)</w:t>
+      </w:r>
+      <w:r>
+        <w:rPr>
+          <w:rFonts w:ascii="Consolas" w:hAnsi="Consolas" w:cs="Consolas"/>
+          <w:color w:val="000000"/>
+          <w:sz w:val="19"/>
+          <w:szCs w:val="19"/>
+        </w:rPr>
+        <w:t>=0;</w:t>
       </w:r>
     </w:p>
     <w:p>
@@ -1743,6 +1758,7 @@
         </w:rPr>
         <w:t>Pause(</w:t>
       </w:r>
+      <w:proofErr w:type="spellStart"/>
       <w:proofErr w:type="gramEnd"/>
       <w:r>
         <w:rPr>
@@ -1753,6 +1769,7 @@
         </w:rPr>
         <w:t>MusicPlayer</w:t>
       </w:r>
+      <w:proofErr w:type="spellEnd"/>
       <w:r>
         <w:rPr>
           <w:rFonts w:ascii="Consolas" w:hAnsi="Consolas" w:cs="Consolas"/>
@@ -1778,7 +1795,16 @@
           <w:sz w:val="19"/>
           <w:szCs w:val="19"/>
         </w:rPr>
-        <w:t>);</w:t>
+        <w:t>)</w:t>
+      </w:r>
+      <w:r>
+        <w:rPr>
+          <w:rFonts w:ascii="Consolas" w:hAnsi="Consolas" w:cs="Consolas"/>
+          <w:color w:val="000000"/>
+          <w:sz w:val="19"/>
+          <w:szCs w:val="19"/>
+        </w:rPr>
+        <w:t>=0;</w:t>
       </w:r>
     </w:p>
     <w:p>
@@ -1849,6 +1875,7 @@
         </w:rPr>
         <w:t>Stop(</w:t>
       </w:r>
+      <w:proofErr w:type="spellStart"/>
       <w:proofErr w:type="gramEnd"/>
       <w:r>
         <w:rPr>
@@ -1859,6 +1886,7 @@
         </w:rPr>
         <w:t>MusicPlayer</w:t>
       </w:r>
+      <w:proofErr w:type="spellEnd"/>
       <w:r>
         <w:rPr>
           <w:rFonts w:ascii="Consolas" w:hAnsi="Consolas" w:cs="Consolas"/>
@@ -1884,7 +1912,16 @@
           <w:sz w:val="19"/>
           <w:szCs w:val="19"/>
         </w:rPr>
-        <w:t>);</w:t>
+        <w:t>)</w:t>
+      </w:r>
+      <w:r>
+        <w:rPr>
+          <w:rFonts w:ascii="Consolas" w:hAnsi="Consolas" w:cs="Consolas"/>
+          <w:color w:val="000000"/>
+          <w:sz w:val="19"/>
+          <w:szCs w:val="19"/>
+        </w:rPr>
+        <w:t>=0;</w:t>
       </w:r>
     </w:p>
     <w:p>
@@ -1941,7 +1978,6 @@
         </w:rPr>
         <w:t xml:space="preserve"> </w:t>
       </w:r>
-      <w:proofErr w:type="gramStart"/>
       <w:r>
         <w:rPr>
           <w:rFonts w:ascii="Consolas" w:hAnsi="Consolas" w:cs="Consolas"/>
@@ -1951,7 +1987,6 @@
         </w:rPr>
         <w:t>std::</w:t>
       </w:r>
-      <w:proofErr w:type="gramEnd"/>
       <w:r>
         <w:rPr>
           <w:rFonts w:ascii="Consolas" w:hAnsi="Consolas" w:cs="Consolas"/>
@@ -1988,7 +2023,27 @@
           <w:sz w:val="19"/>
           <w:szCs w:val="19"/>
         </w:rPr>
-        <w:t>();</w:t>
+        <w:t>()</w:t>
+      </w:r>
+      <w:r>
+        <w:rPr>
+          <w:rFonts w:ascii="Consolas" w:hAnsi="Consolas" w:cs="Consolas"/>
+          <w:color w:val="000000"/>
+          <w:sz w:val="19"/>
+          <w:szCs w:val="19"/>
+        </w:rPr>
+        <w:t>=</w:t>
+      </w:r>
+      <w:bookmarkStart w:id="0" w:name="_GoBack"/>
+      <w:bookmarkEnd w:id="0"/>
+      <w:r>
+        <w:rPr>
+          <w:rFonts w:ascii="Consolas" w:hAnsi="Consolas" w:cs="Consolas"/>
+          <w:color w:val="000000"/>
+          <w:sz w:val="19"/>
+          <w:szCs w:val="19"/>
+        </w:rPr>
+        <w:t>0;</w:t>
       </w:r>
     </w:p>
     <w:p>
@@ -2485,23 +2540,7 @@
           <w:sz w:val="19"/>
           <w:szCs w:val="19"/>
         </w:rPr>
-        <w:t xml:space="preserve"> But still more abstract form </w:t>
-      </w:r>
-      <w:r>
-        <w:rPr>
-          <w:rFonts w:ascii="Consolas" w:hAnsi="Consolas" w:cs="Consolas"/>
-          <w:sz w:val="19"/>
-          <w:szCs w:val="19"/>
-        </w:rPr>
-        <w:t>association</w:t>
-      </w:r>
-      <w:r>
-        <w:rPr>
-          <w:rFonts w:ascii="Consolas" w:hAnsi="Consolas" w:cs="Consolas"/>
-          <w:sz w:val="19"/>
-          <w:szCs w:val="19"/>
-        </w:rPr>
-        <w:t xml:space="preserve"> is also correct.</w:t>
+        <w:t xml:space="preserve"> But still more abstract form association is also correct.</w:t>
       </w:r>
     </w:p>
     <w:p>
@@ -2592,8 +2631,6 @@
           </wp:inline>
         </w:drawing>
       </w:r>
-      <w:bookmarkStart w:id="0" w:name="_GoBack"/>
-      <w:bookmarkEnd w:id="0"/>
     </w:p>
     <w:p>
       <w:pPr>
@@ -5498,17 +5535,7 @@
           <w:szCs w:val="19"/>
           <w:lang w:val="en-IN" w:bidi="hi-IN"/>
         </w:rPr>
-        <w:t>()</w:t>
-      </w:r>
-      <w:r>
-        <w:rPr>
-          <w:rFonts w:ascii="Consolas" w:hAnsi="Consolas" w:cs="Consolas"/>
-          <w:color w:val="000000"/>
-          <w:sz w:val="19"/>
-          <w:szCs w:val="19"/>
-          <w:lang w:val="en-IN" w:bidi="hi-IN"/>
-        </w:rPr>
-        <w:t xml:space="preserve"> //Initial State.</w:t>
+        <w:t>() //Initial State.</w:t>
       </w:r>
     </w:p>
     <w:p>
@@ -8478,7 +8505,7 @@
     <w:lsdException w:name="Table Web 2" w:semiHidden="1" w:unhideWhenUsed="1"/>
     <w:lsdException w:name="Table Web 3" w:semiHidden="1" w:unhideWhenUsed="1"/>
     <w:lsdException w:name="Balloon Text" w:semiHidden="1" w:unhideWhenUsed="1"/>
-    <w:lsdException w:name="Table Grid" w:semiHidden="1" w:uiPriority="59" w:unhideWhenUsed="1"/>
+    <w:lsdException w:name="Table Grid" w:uiPriority="59"/>
     <w:lsdException w:name="Table Theme" w:semiHidden="1" w:unhideWhenUsed="1"/>
     <w:lsdException w:name="Placeholder Text" w:semiHidden="1"/>
     <w:lsdException w:name="No Spacing" w:uiPriority="1" w:qFormat="1"/>

</xml_diff>